<commit_message>
minor edits to specs found during 2014 induction
</commit_message>
<xml_diff>
--- a/design/DraughtsController_cs.docx
+++ b/design/DraughtsController_cs.docx
@@ -577,8 +577,6 @@
         </w:rPr>
         <w:t>3</w:t>
       </w:r>
-      <w:bookmarkStart w:id="0" w:name="_GoBack"/>
-      <w:bookmarkEnd w:id="0"/>
     </w:p>
     <w:p>
       <w:pPr>
@@ -1007,6 +1005,65 @@
             <w:r>
               <w:t>Corrected the test plan</w:t>
             </w:r>
+          </w:p>
+        </w:tc>
+      </w:tr>
+      <w:tr>
+        <w:tc>
+          <w:tcPr>
+            <w:tcW w:w="1384" w:type="dxa"/>
+          </w:tcPr>
+          <w:p>
+            <w:pPr>
+              <w:ind w:left="0"/>
+            </w:pPr>
+            <w:r>
+              <w:t>27/10/2014</w:t>
+            </w:r>
+          </w:p>
+        </w:tc>
+        <w:tc>
+          <w:tcPr>
+            <w:tcW w:w="1418" w:type="dxa"/>
+          </w:tcPr>
+          <w:p>
+            <w:pPr>
+              <w:ind w:left="0"/>
+            </w:pPr>
+            <w:r>
+              <w:t>7</w:t>
+            </w:r>
+          </w:p>
+        </w:tc>
+        <w:tc>
+          <w:tcPr>
+            <w:tcW w:w="2268" w:type="dxa"/>
+          </w:tcPr>
+          <w:p>
+            <w:pPr>
+              <w:ind w:left="0"/>
+            </w:pPr>
+            <w:r>
+              <w:t>L Gilbraith</w:t>
+            </w:r>
+          </w:p>
+        </w:tc>
+        <w:tc>
+          <w:tcPr>
+            <w:tcW w:w="5103" w:type="dxa"/>
+          </w:tcPr>
+          <w:p>
+            <w:pPr>
+              <w:ind w:left="0"/>
+            </w:pPr>
+            <w:r>
+              <w:t>Made description of newGame() a little clearer</w:t>
+            </w:r>
+            <w:r>
+              <w:t>.</w:t>
+            </w:r>
+            <w:bookmarkStart w:id="0" w:name="_GoBack"/>
+            <w:bookmarkEnd w:id="0"/>
           </w:p>
         </w:tc>
       </w:tr>
@@ -7580,7 +7637,13 @@
         <w:t>this</w:t>
       </w:r>
       <w:r>
-        <w:t xml:space="preserve"> as the source, NEW_GAME as the property, null for the old value and 1 as the new value.</w:t>
+        <w:t xml:space="preserve"> as the source, </w:t>
+      </w:r>
+      <w:r>
+        <w:t>DraughtsController.</w:t>
+      </w:r>
+      <w:r>
+        <w:t>NEW_GAME as the property, null for the old value and 1 as the new value.</w:t>
       </w:r>
     </w:p>
     <w:p>
@@ -10812,10 +10875,7 @@
         <w:t>Check that setClick is called on the model</w:t>
       </w:r>
       <w:r>
-        <w:t xml:space="preserve"> </w:t>
-      </w:r>
-      <w:r>
-        <w:t>and the return from squareClicked.</w:t>
+        <w:t xml:space="preserve"> and the return from squareClicked.</w:t>
       </w:r>
     </w:p>
     <w:p>
@@ -11807,7 +11867,7 @@
         <w:sz w:val="18"/>
         <w:szCs w:val="18"/>
       </w:rPr>
-      <w:t>11</w:t>
+      <w:t>1</w:t>
     </w:r>
     <w:r>
       <w:rPr>
@@ -14245,7 +14305,6 @@
       <w:spacing w:after="0" w:line="240" w:lineRule="auto"/>
     </w:pPr>
     <w:tblPr>
-      <w:tblInd w:w="0" w:type="dxa"/>
       <w:tblBorders>
         <w:top w:val="single" w:sz="4" w:space="0" w:color="2B4089" w:themeColor="text1"/>
         <w:left w:val="single" w:sz="4" w:space="0" w:color="2B4089" w:themeColor="text1"/>
@@ -14254,12 +14313,6 @@
         <w:insideH w:val="single" w:sz="4" w:space="0" w:color="2B4089" w:themeColor="text1"/>
         <w:insideV w:val="single" w:sz="4" w:space="0" w:color="2B4089" w:themeColor="text1"/>
       </w:tblBorders>
-      <w:tblCellMar>
-        <w:top w:w="0" w:type="dxa"/>
-        <w:left w:w="108" w:type="dxa"/>
-        <w:bottom w:w="0" w:type="dxa"/>
-        <w:right w:w="108" w:type="dxa"/>
-      </w:tblCellMar>
     </w:tblPr>
   </w:style>
   <w:style w:type="paragraph" w:customStyle="1" w:styleId="Para">
@@ -14681,20 +14734,6 @@
     </w:rPr>
     <w:tblPr>
       <w:tblInd w:w="958" w:type="dxa"/>
-      <w:tblBorders>
-        <w:top w:val="single" w:sz="4" w:space="0" w:color="2B4089" w:themeColor="text1"/>
-        <w:left w:val="single" w:sz="4" w:space="0" w:color="2B4089" w:themeColor="text1"/>
-        <w:bottom w:val="single" w:sz="4" w:space="0" w:color="2B4089" w:themeColor="text1"/>
-        <w:right w:val="single" w:sz="4" w:space="0" w:color="2B4089" w:themeColor="text1"/>
-        <w:insideH w:val="single" w:sz="4" w:space="0" w:color="2B4089" w:themeColor="text1"/>
-        <w:insideV w:val="single" w:sz="4" w:space="0" w:color="2B4089" w:themeColor="text1"/>
-      </w:tblBorders>
-      <w:tblCellMar>
-        <w:top w:w="0" w:type="dxa"/>
-        <w:left w:w="108" w:type="dxa"/>
-        <w:bottom w:w="0" w:type="dxa"/>
-        <w:right w:w="108" w:type="dxa"/>
-      </w:tblCellMar>
     </w:tblPr>
     <w:trPr>
       <w:cantSplit/>
@@ -14733,17 +14772,10 @@
     <w:tblPr>
       <w:tblStyleRowBandSize w:val="1"/>
       <w:tblStyleColBandSize w:val="1"/>
-      <w:tblInd w:w="0" w:type="dxa"/>
       <w:tblBorders>
         <w:top w:val="single" w:sz="8" w:space="0" w:color="2B4089" w:themeColor="text1"/>
         <w:bottom w:val="single" w:sz="8" w:space="0" w:color="2B4089" w:themeColor="text1"/>
       </w:tblBorders>
-      <w:tblCellMar>
-        <w:top w:w="0" w:type="dxa"/>
-        <w:left w:w="108" w:type="dxa"/>
-        <w:bottom w:w="0" w:type="dxa"/>
-        <w:right w:w="108" w:type="dxa"/>
-      </w:tblCellMar>
     </w:tblPr>
     <w:tblStylePr w:type="firstRow">
       <w:pPr>
@@ -14837,17 +14869,10 @@
     <w:tblPr>
       <w:tblStyleRowBandSize w:val="1"/>
       <w:tblStyleColBandSize w:val="1"/>
-      <w:tblInd w:w="0" w:type="dxa"/>
       <w:tblBorders>
         <w:top w:val="single" w:sz="8" w:space="0" w:color="5F77CD" w:themeColor="accent2"/>
         <w:bottom w:val="single" w:sz="8" w:space="0" w:color="5F77CD" w:themeColor="accent2"/>
       </w:tblBorders>
-      <w:tblCellMar>
-        <w:top w:w="0" w:type="dxa"/>
-        <w:left w:w="108" w:type="dxa"/>
-        <w:bottom w:w="0" w:type="dxa"/>
-        <w:right w:w="108" w:type="dxa"/>
-      </w:tblCellMar>
     </w:tblPr>
     <w:tblStylePr w:type="firstRow">
       <w:pPr>
@@ -15800,7 +15825,7 @@
 </file>
 
 <file path=customXml/itemProps1.xml><?xml version="1.0" encoding="utf-8"?>
-<ds:datastoreItem xmlns:ds="http://schemas.openxmlformats.org/officeDocument/2006/customXml" ds:itemID="{AED7BB07-98E8-4A31-8717-6FFC6A9E81F8}">
+<ds:datastoreItem xmlns:ds="http://schemas.openxmlformats.org/officeDocument/2006/customXml" ds:itemID="{B8698D97-7B84-4430-A12C-50FE9CF31E0D}">
   <ds:schemaRefs>
     <ds:schemaRef ds:uri="http://schemas.openxmlformats.org/officeDocument/2006/bibliography"/>
   </ds:schemaRefs>

</xml_diff>